<commit_message>
Data Register able to load memory and write to a file
</commit_message>
<xml_diff>
--- a/Weekly Progress Report/Week6/week6PrgressReport.docx
+++ b/Weekly Progress Report/Week6/week6PrgressReport.docx
@@ -91,13 +91,11 @@
       </w:r>
       <w:proofErr w:type="spellEnd"/>
       <w:r>
-        <w:t xml:space="preserve">. We designed </w:t>
-      </w:r>
-      <w:proofErr w:type="gramStart"/>
-      <w:r>
-        <w:t>a</w:t>
-      </w:r>
-      <w:proofErr w:type="gramEnd"/>
+        <w:t>. We designed a</w:t>
+      </w:r>
+      <w:r>
+        <w:t>n</w:t>
+      </w:r>
       <w:r>
         <w:t xml:space="preserve"> instruction memory unit that reads in and saves 32-bit of data in a memory bank. And the program can access the instruction in any order –it can process out of order execution.</w:t>
       </w:r>
@@ -161,6 +159,8 @@
           </wp:inline>
         </w:drawing>
       </w:r>
+      <w:bookmarkStart w:id="0" w:name="_GoBack"/>
+      <w:bookmarkEnd w:id="0"/>
     </w:p>
     <w:p>
       <w:pPr>
@@ -443,6 +443,9 @@
     </w:p>
     <w:p>
       <w:r>
+        <w:rPr>
+          <w:noProof/>
+        </w:rPr>
         <mc:AlternateContent>
           <mc:Choice Requires="wpg">
             <w:drawing>
@@ -771,8 +774,6 @@
       <w:r>
         <w:t>assembler and produce the instructions in hex format</w:t>
       </w:r>
-      <w:bookmarkStart w:id="0" w:name="_GoBack"/>
-      <w:bookmarkEnd w:id="0"/>
     </w:p>
     <w:sectPr>
       <w:pgSz w:w="12240" w:h="15840"/>
@@ -1245,6 +1246,7 @@
   <w:style w:type="character" w:default="1" w:styleId="DefaultParagraphFont">
     <w:name w:val="Default Paragraph Font"/>
     <w:uiPriority w:val="1"/>
+    <w:semiHidden/>
     <w:unhideWhenUsed/>
   </w:style>
   <w:style w:type="table" w:default="1" w:styleId="TableNormal">
@@ -1475,6 +1477,7 @@
   <w:style w:type="character" w:default="1" w:styleId="DefaultParagraphFont">
     <w:name w:val="Default Paragraph Font"/>
     <w:uiPriority w:val="1"/>
+    <w:semiHidden/>
     <w:unhideWhenUsed/>
   </w:style>
   <w:style w:type="table" w:default="1" w:styleId="TableNormal">

</xml_diff>